<commit_message>
fix hyperlink in resume
</commit_message>
<xml_diff>
--- a/resume/cv_evanlin.docx
+++ b/resume/cv_evanlin.docx
@@ -565,17 +565,33 @@
     <w:bookmarkEnd w:id="4"/>
     <w:p>
       <w:r>
-        <w:fldChar w:fldCharType="begin"/>
-      </w:r>
-      <w:r>
-        <w:instrText xml:space="preserve">HYPERLINK "http://www.waystorm.com/" \h </w:instrText>
-      </w:r>
-      <w:r>
-        <w:fldChar w:fldCharType="separate"/>
-      </w:r>
-      <w:r>
         <w:rPr>
           <w:rStyle w:val="Link"/>
+        </w:rPr>
+        <w:fldChar w:fldCharType="begin"/>
+      </w:r>
+      <w:r>
+        <w:rPr>
+          <w:rStyle w:val="Link"/>
+        </w:rPr>
+        <w:instrText xml:space="preserve"> HYPERLINK "http://www.waystorm.com/index.htm?request_locale=en_US" </w:instrText>
+      </w:r>
+      <w:r>
+        <w:rPr>
+          <w:rStyle w:val="Link"/>
+        </w:rPr>
+      </w:r>
+      <w:r>
+        <w:rPr>
+          <w:rStyle w:val="Link"/>
+        </w:rPr>
+        <w:fldChar w:fldCharType="separate"/>
+      </w:r>
+      <w:r>
+        <w:rPr>
+          <w:rStyle w:val="Hyperlink"/>
+          <w:color w:val="4F81BD" w:themeColor="accent1"/>
+          <w:u w:val="none"/>
         </w:rPr>
         <w:t>KuAd</w:t>
       </w:r>
@@ -589,7 +605,12 @@
         <w:t xml:space="preserve"> </w:t>
       </w:r>
       <w:r>
-        <w:t>is one of the biggest localized mobile advertising network in Taiwan. I restructu</w:t>
+        <w:t>is one of the biggest localized mobile a</w:t>
+      </w:r>
+      <w:bookmarkStart w:id="5" w:name="_GoBack"/>
+      <w:bookmarkEnd w:id="5"/>
+      <w:r>
+        <w:t>dvertising network in Taiwan. I restructu</w:t>
       </w:r>
       <w:r>
         <w:t>re and rebuild a new version SDK for A</w:t>
@@ -728,12 +749,12 @@
       <w:pPr>
         <w:pStyle w:val="Heading3"/>
       </w:pPr>
-      <w:bookmarkStart w:id="5" w:name="breeze"/>
+      <w:bookmarkStart w:id="6" w:name="breeze"/>
       <w:r>
         <w:t>Breeze</w:t>
       </w:r>
     </w:p>
-    <w:bookmarkEnd w:id="5"/>
+    <w:bookmarkEnd w:id="6"/>
     <w:p>
       <w:proofErr w:type="spellStart"/>
       <w:r>
@@ -875,12 +896,12 @@
       <w:pPr>
         <w:pStyle w:val="Heading3"/>
       </w:pPr>
-      <w:bookmarkStart w:id="6" w:name="taiwan-district-map"/>
+      <w:bookmarkStart w:id="7" w:name="taiwan-district-map"/>
       <w:r>
         <w:t>Taiwan district map</w:t>
       </w:r>
     </w:p>
-    <w:bookmarkEnd w:id="6"/>
+    <w:bookmarkEnd w:id="7"/>
     <w:p>
       <w:r>
         <w:t>In order to get district of address</w:t>
@@ -978,14 +999,14 @@
       <w:pPr>
         <w:pStyle w:val="Heading3"/>
       </w:pPr>
-      <w:bookmarkStart w:id="7" w:name="vieshowfunmovie-for-windowsphone"/>
+      <w:bookmarkStart w:id="8" w:name="vieshowfunmovie-for-windowsphone"/>
       <w:proofErr w:type="spellStart"/>
       <w:r>
         <w:t>VieshowFunMovie</w:t>
       </w:r>
       <w:proofErr w:type="spellEnd"/>
     </w:p>
-    <w:bookmarkEnd w:id="7"/>
+    <w:bookmarkEnd w:id="8"/>
     <w:p>
       <w:r>
         <w:t>Imp</w:t>
@@ -1094,7 +1115,7 @@
           <w:szCs w:val="28"/>
         </w:rPr>
       </w:pPr>
-      <w:bookmarkStart w:id="8" w:name="paradise"/>
+      <w:bookmarkStart w:id="9" w:name="paradise"/>
       <w:r>
         <w:rPr>
           <w:rFonts w:asciiTheme="majorHAnsi" w:eastAsiaTheme="majorEastAsia" w:hAnsiTheme="majorHAnsi" w:cstheme="majorBidi"/>
@@ -1190,12 +1211,7 @@
         </w:numPr>
       </w:pPr>
       <w:r>
-        <w:t xml:space="preserve">Cooperated and had been a mobile side technical consultant for </w:t>
-      </w:r>
-      <w:bookmarkStart w:id="9" w:name="_GoBack"/>
-      <w:bookmarkEnd w:id="9"/>
-      <w:r>
-        <w:t>3 months.</w:t>
+        <w:t>Cooperated and had been a mobile side technical consultant for 3 months.</w:t>
       </w:r>
     </w:p>
     <w:p>
@@ -1245,7 +1261,7 @@
         <w:t>Paradise</w:t>
       </w:r>
     </w:p>
-    <w:bookmarkEnd w:id="8"/>
+    <w:bookmarkEnd w:id="9"/>
     <w:p>
       <w:r>
         <w:t>A private customized service. Sign in and crawl data from website</w:t>
@@ -2794,7 +2810,7 @@
 </file>
 
 <file path=customXml/itemProps1.xml><?xml version="1.0" encoding="utf-8"?>
-<ds:datastoreItem xmlns:ds="http://schemas.openxmlformats.org/officeDocument/2006/customXml" ds:itemID="{BAEE1740-74ED-6D44-BF3D-BC80D6D53F44}">
+<ds:datastoreItem xmlns:ds="http://schemas.openxmlformats.org/officeDocument/2006/customXml" ds:itemID="{234DB9FC-B66B-3E4D-B32F-B151D5043AE7}">
   <ds:schemaRefs>
     <ds:schemaRef ds:uri="http://schemas.openxmlformats.org/officeDocument/2006/bibliography"/>
   </ds:schemaRefs>

</xml_diff>

<commit_message>
add 'git flow' into cv
</commit_message>
<xml_diff>
--- a/resume/cv_evanlin.docx
+++ b/resume/cv_evanlin.docx
@@ -583,6 +583,7 @@
           <w:sz w:val="20"/>
           <w:szCs w:val="20"/>
           <w:shd w:val="clear" w:color="auto" w:fill="FFFFFF"/>
+          <w:lang w:eastAsia="zh-TW"/>
         </w:rPr>
       </w:pPr>
       <w:proofErr w:type="spellStart"/>
@@ -604,6 +605,15 @@
           <w:shd w:val="clear" w:color="auto" w:fill="FFFFFF"/>
         </w:rPr>
         <w:t>, Gradle</w:t>
+      </w:r>
+      <w:r>
+        <w:rPr>
+          <w:rFonts w:asciiTheme="minorHAnsi" w:hAnsiTheme="minorHAnsi" w:cs="Helvetica"/>
+          <w:sz w:val="20"/>
+          <w:szCs w:val="20"/>
+          <w:shd w:val="clear" w:color="auto" w:fill="FFFFFF"/>
+        </w:rPr>
+        <w:t>, Git Flow</w:t>
       </w:r>
       <w:r>
         <w:rPr>
@@ -690,6 +700,8 @@
           <w:lang w:val="en-AU"/>
         </w:rPr>
       </w:pPr>
+      <w:bookmarkStart w:id="0" w:name="_GoBack"/>
+      <w:bookmarkEnd w:id="0"/>
       <w:r>
         <w:rPr>
           <w:rFonts w:asciiTheme="majorHAnsi" w:hAnsiTheme="majorHAnsi" w:cs="Arial"/>
@@ -1502,8 +1514,6 @@
         </w:rPr>
         <w:t>.</w:t>
       </w:r>
-      <w:bookmarkStart w:id="0" w:name="_GoBack"/>
-      <w:bookmarkEnd w:id="0"/>
     </w:p>
     <w:p>
       <w:pPr>
@@ -1511,7 +1521,6 @@
           <w:tab w:val="right" w:pos="9360"/>
         </w:tabs>
         <w:spacing w:before="80"/>
-        <w:ind w:left="540"/>
         <w:rPr>
           <w:rFonts w:asciiTheme="minorHAnsi" w:hAnsiTheme="minorHAnsi"/>
           <w:b/>
@@ -1905,7 +1914,17 @@
           <w:szCs w:val="21"/>
           <w:lang w:val="en-AU"/>
         </w:rPr>
-        <w:t xml:space="preserve"> Testing, BLE, Beacon, RESTful API</w:t>
+        <w:t xml:space="preserve"> Testing, BLE, Beacon, </w:t>
+      </w:r>
+      <w:r>
+        <w:rPr>
+          <w:rFonts w:asciiTheme="minorHAnsi" w:hAnsiTheme="minorHAnsi" w:hint="eastAsia"/>
+          <w:i/>
+          <w:sz w:val="21"/>
+          <w:szCs w:val="21"/>
+          <w:lang w:val="en-AU" w:eastAsia="zh-TW"/>
+        </w:rPr>
+        <w:t>Git Flow</w:t>
       </w:r>
       <w:r>
         <w:rPr>

</xml_diff>